<commit_message>
add person liked tags
</commit_message>
<xml_diff>
--- a/report/Work-based Project Report.docx
+++ b/report/Work-based Project Report.docx
@@ -232,8 +232,12 @@
     <w:p>
       <w:pPr>
         <w:sectPr>
-          <w:footerReference w:type="even" r:id="rId8"/>
-          <w:footerReference w:type="default" r:id="rId9"/>
+          <w:headerReference w:type="even" r:id="rId8"/>
+          <w:headerReference w:type="default" r:id="rId9"/>
+          <w:footerReference w:type="even" r:id="rId10"/>
+          <w:footerReference w:type="default" r:id="rId11"/>
+          <w:headerReference w:type="first" r:id="rId12"/>
+          <w:footerReference w:type="first" r:id="rId13"/>
           <w:pgSz w:w="11906" w:h="16838"/>
           <w:pgMar w:top="1418" w:right="1418" w:bottom="1418" w:left="2268" w:header="709" w:footer="709" w:gutter="0"/>
           <w:pgNumType w:fmt="lowerRoman" w:start="1"/>
@@ -11539,24 +11543,14 @@
       <w:r>
         <w:t xml:space="preserve">Table </w:t>
       </w:r>
-      <w:r>
-        <w:fldChar w:fldCharType="begin"/>
-      </w:r>
-      <w:r>
-        <w:instrText xml:space="preserve"> SEQ Table \* ARABIC </w:instrText>
-      </w:r>
-      <w:r>
-        <w:fldChar w:fldCharType="separate"/>
-      </w:r>
-      <w:r>
-        <w:rPr>
-          <w:noProof/>
-        </w:rPr>
-        <w:t>1</w:t>
-      </w:r>
-      <w:r>
-        <w:fldChar w:fldCharType="end"/>
-      </w:r>
+      <w:fldSimple w:instr=" SEQ Table \* ARABIC ">
+        <w:r>
+          <w:rPr>
+            <w:noProof/>
+          </w:rPr>
+          <w:t>1</w:t>
+        </w:r>
+      </w:fldSimple>
       <w:r>
         <w:t xml:space="preserve"> - Gap Analysis</w:t>
       </w:r>
@@ -12124,13 +12118,7 @@
         <w:t>TechRepublic (2020)</w:t>
       </w:r>
       <w:r>
-        <w:t xml:space="preserve"> notes that SharePoint can be complex and time-consuming to set up and configure, and its licensing model can make it expensive for organizations with </w:t>
-      </w:r>
-      <w:r>
-        <w:t>many</w:t>
-      </w:r>
-      <w:r>
-        <w:t xml:space="preserve"> users or advanced feature requirements. These factors may make it difficult for smaller organizations with limited IT </w:t>
+        <w:t xml:space="preserve"> notes that SharePoint can be complex and time-consuming to set up and configure, and its licensing model can make it expensive for organizations with many users or advanced feature requirements. These factors may make it difficult for smaller organizations with limited IT </w:t>
       </w:r>
       <w:r>
         <w:lastRenderedPageBreak/>
@@ -16729,24 +16717,14 @@
       <w:r>
         <w:t xml:space="preserve">Table </w:t>
       </w:r>
-      <w:r>
-        <w:fldChar w:fldCharType="begin"/>
-      </w:r>
-      <w:r>
-        <w:instrText xml:space="preserve"> SEQ Table \* ARABIC </w:instrText>
-      </w:r>
-      <w:r>
-        <w:fldChar w:fldCharType="separate"/>
-      </w:r>
-      <w:r>
-        <w:rPr>
-          <w:noProof/>
-        </w:rPr>
-        <w:t>2</w:t>
-      </w:r>
-      <w:r>
-        <w:fldChar w:fldCharType="end"/>
-      </w:r>
+      <w:fldSimple w:instr=" SEQ Table \* ARABIC ">
+        <w:r>
+          <w:rPr>
+            <w:noProof/>
+          </w:rPr>
+          <w:t>2</w:t>
+        </w:r>
+      </w:fldSimple>
       <w:r>
         <w:t xml:space="preserve"> - Use case #1</w:t>
       </w:r>
@@ -17610,24 +17588,14 @@
       <w:r>
         <w:t xml:space="preserve">Table </w:t>
       </w:r>
-      <w:r>
-        <w:fldChar w:fldCharType="begin"/>
-      </w:r>
-      <w:r>
-        <w:instrText xml:space="preserve"> SEQ Table \* ARABIC </w:instrText>
-      </w:r>
-      <w:r>
-        <w:fldChar w:fldCharType="separate"/>
-      </w:r>
-      <w:r>
-        <w:rPr>
-          <w:noProof/>
-        </w:rPr>
-        <w:t>3</w:t>
-      </w:r>
-      <w:r>
-        <w:fldChar w:fldCharType="end"/>
-      </w:r>
+      <w:fldSimple w:instr=" SEQ Table \* ARABIC ">
+        <w:r>
+          <w:rPr>
+            <w:noProof/>
+          </w:rPr>
+          <w:t>3</w:t>
+        </w:r>
+      </w:fldSimple>
       <w:r>
         <w:t xml:space="preserve"> - Use case #2</w:t>
       </w:r>
@@ -18456,24 +18424,14 @@
       <w:r>
         <w:t xml:space="preserve">Table </w:t>
       </w:r>
-      <w:r>
-        <w:fldChar w:fldCharType="begin"/>
-      </w:r>
-      <w:r>
-        <w:instrText xml:space="preserve"> SEQ Table \* ARABIC </w:instrText>
-      </w:r>
-      <w:r>
-        <w:fldChar w:fldCharType="separate"/>
-      </w:r>
-      <w:r>
-        <w:rPr>
-          <w:noProof/>
-        </w:rPr>
-        <w:t>4</w:t>
-      </w:r>
-      <w:r>
-        <w:fldChar w:fldCharType="end"/>
-      </w:r>
+      <w:fldSimple w:instr=" SEQ Table \* ARABIC ">
+        <w:r>
+          <w:rPr>
+            <w:noProof/>
+          </w:rPr>
+          <w:t>4</w:t>
+        </w:r>
+      </w:fldSimple>
       <w:r>
         <w:t xml:space="preserve"> - Use case #4</w:t>
       </w:r>
@@ -19854,24 +19812,14 @@
       <w:r>
         <w:t xml:space="preserve">Table </w:t>
       </w:r>
-      <w:r>
-        <w:fldChar w:fldCharType="begin"/>
-      </w:r>
-      <w:r>
-        <w:instrText xml:space="preserve"> SEQ Table \* ARABIC </w:instrText>
-      </w:r>
-      <w:r>
-        <w:fldChar w:fldCharType="separate"/>
-      </w:r>
-      <w:r>
-        <w:rPr>
-          <w:noProof/>
-        </w:rPr>
-        <w:t>5</w:t>
-      </w:r>
-      <w:r>
-        <w:fldChar w:fldCharType="end"/>
-      </w:r>
+      <w:fldSimple w:instr=" SEQ Table \* ARABIC ">
+        <w:r>
+          <w:rPr>
+            <w:noProof/>
+          </w:rPr>
+          <w:t>5</w:t>
+        </w:r>
+      </w:fldSimple>
       <w:r>
         <w:t xml:space="preserve"> - Resource skill</w:t>
       </w:r>
@@ -20490,36 +20438,87 @@
     <w:p>
       <w:pPr>
         <w:pStyle w:val="Caption"/>
-        <w:rPr>
-          <w:rFonts w:eastAsia="Calibri"/>
-        </w:rPr>
       </w:pPr>
       <w:bookmarkStart w:id="145" w:name="_Toc132055139"/>
       <w:r>
         <w:t xml:space="preserve">Table </w:t>
       </w:r>
-      <w:r>
-        <w:fldChar w:fldCharType="begin"/>
-      </w:r>
-      <w:r>
-        <w:instrText xml:space="preserve"> SEQ Table \* ARABIC </w:instrText>
-      </w:r>
-      <w:r>
-        <w:fldChar w:fldCharType="separate"/>
-      </w:r>
-      <w:r>
-        <w:rPr>
-          <w:noProof/>
-        </w:rPr>
-        <w:t>6</w:t>
-      </w:r>
-      <w:r>
-        <w:fldChar w:fldCharType="end"/>
-      </w:r>
+      <w:fldSimple w:instr=" SEQ Table \* ARABIC ">
+        <w:r>
+          <w:rPr>
+            <w:noProof/>
+          </w:rPr>
+          <w:t>6</w:t>
+        </w:r>
+      </w:fldSimple>
       <w:r>
         <w:t xml:space="preserve"> - Risk Assessment</w:t>
       </w:r>
       <w:bookmarkEnd w:id="145"/>
+    </w:p>
+    <w:p>
+      <w:pPr>
+        <w:pStyle w:val="Heading2"/>
+        <w:rPr>
+          <w:rFonts w:eastAsia="Calibri"/>
+        </w:rPr>
+      </w:pPr>
+      <w:r>
+        <w:rPr>
+          <w:rFonts w:eastAsia="Calibri"/>
+        </w:rPr>
+        <w:t>Azure DevOps</w:t>
+      </w:r>
+    </w:p>
+    <w:p>
+      <w:pPr>
+        <w:rPr>
+          <w:rFonts w:eastAsia="Calibri"/>
+        </w:rPr>
+      </w:pPr>
+      <w:r>
+        <w:rPr>
+          <w:rFonts w:eastAsia="Calibri"/>
+        </w:rPr>
+        <w:t>DevOps is an approach to software development that emphasizes collaboration, communication, and automation between development and IT operations teams (Humble &amp; Farley, 2010). Azure DevOps is a cloud-based platform that provides a suite of tools for managing the software development lifecycle, including agile project management, version control, continuous integration and delivery, and automated testing and deployment. By using Azure DevOps, teams can improve their efficiency, increase collaboration, and ensure high-quality software delivery (Kapoor, 2021).</w:t>
+      </w:r>
+    </w:p>
+    <w:p>
+      <w:pPr>
+        <w:rPr>
+          <w:rFonts w:eastAsia="Calibri"/>
+        </w:rPr>
+      </w:pPr>
+      <w:r>
+        <w:rPr>
+          <w:rFonts w:eastAsia="Calibri"/>
+        </w:rPr>
+        <w:t xml:space="preserve">Using Azure DevOps, teams can easily track their tasks and become more agile by breaking down projects into smaller </w:t>
+      </w:r>
+      <w:r>
+        <w:rPr>
+          <w:rFonts w:eastAsia="Calibri"/>
+        </w:rPr>
+        <w:t>sprints</w:t>
+      </w:r>
+      <w:r>
+        <w:rPr>
+          <w:rFonts w:eastAsia="Calibri"/>
+        </w:rPr>
+        <w:t>. This iterative process allows for faster delivery of high-quality software and ensures that teams meet project deadlines. At the end of each sprint, teams can release the latest features for feedback and make necessary adjustments before moving on to the next sprin</w:t>
+      </w:r>
+      <w:r>
+        <w:rPr>
+          <w:rFonts w:eastAsia="Calibri"/>
+        </w:rPr>
+        <w:t>t</w:t>
+      </w:r>
+      <w:r>
+        <w:rPr>
+          <w:rFonts w:eastAsia="Calibri"/>
+        </w:rPr>
+        <w:t>.</w:t>
+      </w:r>
     </w:p>
     <w:p>
       <w:pPr>
@@ -20721,7 +20720,7 @@
                     <pic:cNvPicPr preferRelativeResize="0"/>
                   </pic:nvPicPr>
                   <pic:blipFill>
-                    <a:blip r:embed="rId10"/>
+                    <a:blip r:embed="rId14"/>
                     <a:srcRect/>
                     <a:stretch>
                       <a:fillRect/>
@@ -20752,24 +20751,14 @@
       <w:r>
         <w:t xml:space="preserve">Figure </w:t>
       </w:r>
-      <w:r>
-        <w:fldChar w:fldCharType="begin"/>
-      </w:r>
-      <w:r>
-        <w:instrText xml:space="preserve"> SEQ Figure \* ARABIC </w:instrText>
-      </w:r>
-      <w:r>
-        <w:fldChar w:fldCharType="separate"/>
-      </w:r>
-      <w:r>
-        <w:rPr>
-          <w:noProof/>
-        </w:rPr>
-        <w:t>1</w:t>
-      </w:r>
-      <w:r>
-        <w:fldChar w:fldCharType="end"/>
-      </w:r>
+      <w:fldSimple w:instr=" SEQ Figure \* ARABIC ">
+        <w:r>
+          <w:rPr>
+            <w:noProof/>
+          </w:rPr>
+          <w:t>1</w:t>
+        </w:r>
+      </w:fldSimple>
       <w:r>
         <w:t xml:space="preserve"> - </w:t>
       </w:r>
@@ -21420,7 +21409,7 @@
                     <pic:cNvPicPr preferRelativeResize="0"/>
                   </pic:nvPicPr>
                   <pic:blipFill>
-                    <a:blip r:embed="rId11"/>
+                    <a:blip r:embed="rId15"/>
                     <a:srcRect/>
                     <a:stretch>
                       <a:fillRect/>
@@ -21451,24 +21440,14 @@
       <w:r>
         <w:t xml:space="preserve">Figure </w:t>
       </w:r>
-      <w:r>
-        <w:fldChar w:fldCharType="begin"/>
-      </w:r>
-      <w:r>
-        <w:instrText xml:space="preserve"> SEQ Figure \* ARABIC </w:instrText>
-      </w:r>
-      <w:r>
-        <w:fldChar w:fldCharType="separate"/>
-      </w:r>
-      <w:r>
-        <w:rPr>
-          <w:noProof/>
-        </w:rPr>
-        <w:t>2</w:t>
-      </w:r>
-      <w:r>
-        <w:fldChar w:fldCharType="end"/>
-      </w:r>
+      <w:fldSimple w:instr=" SEQ Figure \* ARABIC ">
+        <w:r>
+          <w:rPr>
+            <w:noProof/>
+          </w:rPr>
+          <w:t>2</w:t>
+        </w:r>
+      </w:fldSimple>
       <w:r>
         <w:t xml:space="preserve"> - Graph database design</w:t>
       </w:r>
@@ -22303,7 +22282,7 @@
                     <pic:cNvPicPr preferRelativeResize="0"/>
                   </pic:nvPicPr>
                   <pic:blipFill>
-                    <a:blip r:embed="rId12"/>
+                    <a:blip r:embed="rId16"/>
                     <a:srcRect/>
                     <a:stretch>
                       <a:fillRect/>
@@ -22337,24 +22316,14 @@
       <w:r>
         <w:t xml:space="preserve">Figure </w:t>
       </w:r>
-      <w:r>
-        <w:fldChar w:fldCharType="begin"/>
-      </w:r>
-      <w:r>
-        <w:instrText xml:space="preserve"> SEQ Figure \* ARABIC </w:instrText>
-      </w:r>
-      <w:r>
-        <w:fldChar w:fldCharType="separate"/>
-      </w:r>
-      <w:r>
-        <w:rPr>
-          <w:noProof/>
-        </w:rPr>
-        <w:t>3</w:t>
-      </w:r>
-      <w:r>
-        <w:fldChar w:fldCharType="end"/>
-      </w:r>
+      <w:fldSimple w:instr=" SEQ Figure \* ARABIC ">
+        <w:r>
+          <w:rPr>
+            <w:noProof/>
+          </w:rPr>
+          <w:t>3</w:t>
+        </w:r>
+      </w:fldSimple>
       <w:r>
         <w:t xml:space="preserve"> - </w:t>
       </w:r>
@@ -23254,7 +23223,7 @@
                     <pic:cNvPicPr preferRelativeResize="0"/>
                   </pic:nvPicPr>
                   <pic:blipFill>
-                    <a:blip r:embed="rId13"/>
+                    <a:blip r:embed="rId17"/>
                     <a:srcRect/>
                     <a:stretch>
                       <a:fillRect/>
@@ -23285,24 +23254,14 @@
       <w:r>
         <w:t xml:space="preserve">Figure </w:t>
       </w:r>
-      <w:r>
-        <w:fldChar w:fldCharType="begin"/>
-      </w:r>
-      <w:r>
-        <w:instrText xml:space="preserve"> SEQ Figure \* ARABIC </w:instrText>
-      </w:r>
-      <w:r>
-        <w:fldChar w:fldCharType="separate"/>
-      </w:r>
-      <w:r>
-        <w:rPr>
-          <w:noProof/>
-        </w:rPr>
-        <w:t>4</w:t>
-      </w:r>
-      <w:r>
-        <w:fldChar w:fldCharType="end"/>
-      </w:r>
+      <w:fldSimple w:instr=" SEQ Figure \* ARABIC ">
+        <w:r>
+          <w:rPr>
+            <w:noProof/>
+          </w:rPr>
+          <w:t>4</w:t>
+        </w:r>
+      </w:fldSimple>
       <w:r>
         <w:t xml:space="preserve"> - </w:t>
       </w:r>
@@ -24551,7 +24510,7 @@
         </w:rPr>
         <w:t xml:space="preserve">, and How. Retrieved from </w:t>
       </w:r>
-      <w:hyperlink r:id="rId14">
+      <w:hyperlink r:id="rId18">
         <w:r>
           <w:rPr>
             <w:rFonts w:ascii="Times New Roman" w:hAnsi="Times New Roman"/>
@@ -24651,13 +24610,7 @@
       </w:r>
       <w:proofErr w:type="spellEnd"/>
       <w:r>
-        <w:t xml:space="preserve"> Review. [online] Available at: https://www.pcmag.com/reviews/nuclino [Accessed </w:t>
-      </w:r>
-      <w:r>
-        <w:t>7</w:t>
-      </w:r>
-      <w:r>
-        <w:t xml:space="preserve"> Apr. 2023].</w:t>
+        <w:t xml:space="preserve"> Review. [online] Available at: https://www.pcmag.com/reviews/nuclino [Accessed 7 Apr. 2023].</w:t>
       </w:r>
     </w:p>
     <w:p>
@@ -24674,13 +24627,7 @@
       </w:r>
       <w:proofErr w:type="spellEnd"/>
       <w:r>
-        <w:t xml:space="preserve"> Pricing. [online] Available at: https://www.capterra.com/p/183110/Nuclino/pricing/ [Accessed </w:t>
-      </w:r>
-      <w:r>
-        <w:t>7</w:t>
-      </w:r>
-      <w:r>
-        <w:t xml:space="preserve"> Apr. 2023].</w:t>
+        <w:t xml:space="preserve"> Pricing. [online] Available at: https://www.capterra.com/p/183110/Nuclino/pricing/ [Accessed 7 Apr. 2023].</w:t>
       </w:r>
     </w:p>
     <w:p>
@@ -24689,16 +24636,7 @@
         <w:ind w:left="567" w:hanging="567"/>
       </w:pPr>
       <w:r>
-        <w:t>TechRepublic. (2020). SharePoint: Pros, Cons, and Alternatives. [online] Available at: https://www.techrepublic.com/article/sharepoint-pros-cons-and-alternatives/ [Accessed</w:t>
-      </w:r>
-      <w:r>
-        <w:t xml:space="preserve"> 7 </w:t>
-      </w:r>
-      <w:r>
-        <w:t>Apr. 2023</w:t>
-      </w:r>
-      <w:r>
-        <w:t>]</w:t>
+        <w:t>TechRepublic. (2020). SharePoint: Pros, Cons, and Alternatives. [online] Available at: https://www.techrepublic.com/article/sharepoint-pros-cons-and-alternatives/ [Accessed 7 Apr. 2023]</w:t>
       </w:r>
     </w:p>
     <w:p>
@@ -24719,26 +24657,59 @@
     </w:p>
     <w:p>
       <w:pPr>
-        <w:pBdr>
-          <w:top w:val="nil"/>
-          <w:left w:val="nil"/>
-          <w:bottom w:val="nil"/>
-          <w:right w:val="nil"/>
-          <w:between w:val="nil"/>
-        </w:pBdr>
-        <w:spacing w:line="240" w:lineRule="auto"/>
+        <w:pStyle w:val="NormalWeb"/>
         <w:ind w:left="567" w:hanging="567"/>
+      </w:pPr>
+      <w:r>
+        <w:t>Humble, J., &amp; Farley, D. (2010). Continuous delivery: Reliable software releases</w:t>
+      </w:r>
+      <w:r>
+        <w:t xml:space="preserve"> </w:t>
+      </w:r>
+      <w:r>
+        <w:t>through build, test, and deployment automation. Pearson Education</w:t>
+      </w:r>
+      <w:r>
+        <w:t xml:space="preserve"> [Accessed </w:t>
+      </w:r>
+      <w:r>
+        <w:t>9</w:t>
+      </w:r>
+      <w:r>
+        <w:t xml:space="preserve"> Apr. 2023].</w:t>
+      </w:r>
+    </w:p>
+    <w:p>
+      <w:pPr>
+        <w:pStyle w:val="NormalWeb"/>
+        <w:ind w:left="567" w:hanging="567"/>
+      </w:pPr>
+      <w:r>
+        <w:t xml:space="preserve">Kapoor, A. (2021). 10 reasons to choose Azure DevOps for your organization. [online] </w:t>
+      </w:r>
+      <w:proofErr w:type="spellStart"/>
+      <w:r>
+        <w:t>Mindmajix</w:t>
+      </w:r>
+      <w:proofErr w:type="spellEnd"/>
+      <w:r>
+        <w:t xml:space="preserve">. Available at: https://mindmajix.com/azure-devops/why-choose-azure-devops </w:t>
+      </w:r>
+      <w:r>
+        <w:t xml:space="preserve">[Accessed </w:t>
+      </w:r>
+      <w:r>
+        <w:t>9</w:t>
+      </w:r>
+      <w:r>
+        <w:t xml:space="preserve"> Apr. 2023].</w:t>
+      </w:r>
+    </w:p>
+    <w:p>
+      <w:pPr>
         <w:rPr>
           <w:rFonts w:ascii="Times New Roman" w:hAnsi="Times New Roman"/>
-          <w:color w:val="000000"/>
           <w:sz w:val="24"/>
-        </w:rPr>
-      </w:pPr>
-    </w:p>
-    <w:p>
-      <w:pPr>
-        <w:rPr>
-          <w:lang w:val="en"/>
         </w:rPr>
       </w:pPr>
     </w:p>
@@ -25051,25 +25022,7 @@
           <w:bCs/>
           <w:lang w:val="en"/>
         </w:rPr>
-        <w:t xml:space="preserve">ted in preparation </w:t>
-      </w:r>
-      <w:proofErr w:type="gramStart"/>
-      <w:r>
-        <w:rPr>
-          <w:b/>
-          <w:bCs/>
-          <w:lang w:val="en"/>
-        </w:rPr>
-        <w:t>of</w:t>
-      </w:r>
-      <w:proofErr w:type="gramEnd"/>
-      <w:r>
-        <w:rPr>
-          <w:b/>
-          <w:bCs/>
-          <w:lang w:val="en"/>
-        </w:rPr>
-        <w:t xml:space="preserve"> your work.</w:t>
+        <w:t>ted in preparation of your work.</w:t>
       </w:r>
     </w:p>
     <w:p>
@@ -25223,7 +25176,7 @@
     <w:p/>
     <w:p/>
     <w:sectPr>
-      <w:headerReference w:type="even" r:id="rId15"/>
+      <w:headerReference w:type="even" r:id="rId19"/>
       <w:pgSz w:w="11906" w:h="16838"/>
       <w:pgMar w:top="1440" w:right="1440" w:bottom="1440" w:left="2268" w:header="709" w:footer="709" w:gutter="0"/>
       <w:pgNumType w:start="1"/>
@@ -25343,6 +25296,16 @@
 </w:ftr>
 </file>
 
+<file path=word/footer3.xml><?xml version="1.0" encoding="utf-8"?>
+<w:ftr xmlns:wpc="http://schemas.microsoft.com/office/word/2010/wordprocessingCanvas" xmlns:cx="http://schemas.microsoft.com/office/drawing/2014/chartex" xmlns:cx1="http://schemas.microsoft.com/office/drawing/2015/9/8/chartex" xmlns:cx2="http://schemas.microsoft.com/office/drawing/2015/10/21/chartex" xmlns:cx3="http://schemas.microsoft.com/office/drawing/2016/5/9/chartex" xmlns:cx4="http://schemas.microsoft.com/office/drawing/2016/5/10/chartex" xmlns:cx5="http://schemas.microsoft.com/office/drawing/2016/5/11/chartex" xmlns:cx6="http://schemas.microsoft.com/office/drawing/2016/5/12/chartex" xmlns:cx7="http://schemas.microsoft.com/office/drawing/2016/5/13/chartex" xmlns:cx8="http://schemas.microsoft.com/office/drawing/2016/5/14/chartex" xmlns:mc="http://schemas.openxmlformats.org/markup-compatibility/2006" xmlns:aink="http://schemas.microsoft.com/office/drawing/2016/ink" xmlns:am3d="http://schemas.microsoft.com/office/drawing/2017/model3d" xmlns:o="urn:schemas-microsoft-com:office:office" xmlns:oel="http://schemas.microsoft.com/office/2019/extlst" xmlns:r="http://schemas.openxmlformats.org/officeDocument/2006/relationships" xmlns:m="http://schemas.openxmlformats.org/officeDocument/2006/math" xmlns:v="urn:schemas-microsoft-com:vml" xmlns:wp14="http://schemas.microsoft.com/office/word/2010/wordprocessingDrawing" xmlns:wp="http://schemas.openxmlformats.org/drawingml/2006/wordprocessingDrawing" xmlns:w10="urn:schemas-microsoft-com:office:word" xmlns:w="http://schemas.openxmlformats.org/wordprocessingml/2006/main" xmlns:w14="http://schemas.microsoft.com/office/word/2010/wordml" xmlns:w15="http://schemas.microsoft.com/office/word/2012/wordml" xmlns:w16cex="http://schemas.microsoft.com/office/word/2018/wordml/cex" xmlns:w16cid="http://schemas.microsoft.com/office/word/2016/wordml/cid" xmlns:w16="http://schemas.microsoft.com/office/word/2018/wordml" xmlns:w16sdtdh="http://schemas.microsoft.com/office/word/2020/wordml/sdtdatahash" xmlns:w16se="http://schemas.microsoft.com/office/word/2015/wordml/symex" xmlns:wpg="http://schemas.microsoft.com/office/word/2010/wordprocessingGroup" xmlns:wpi="http://schemas.microsoft.com/office/word/2010/wordprocessingInk" xmlns:wne="http://schemas.microsoft.com/office/word/2006/wordml" xmlns:wps="http://schemas.microsoft.com/office/word/2010/wordprocessingShape" mc:Ignorable="w14 w15 w16se w16cid w16 w16cex w16sdtdh wp14">
+  <w:p>
+    <w:pPr>
+      <w:pStyle w:val="Footer"/>
+    </w:pPr>
+  </w:p>
+</w:ftr>
+</file>
+
 <file path=word/footnotes.xml><?xml version="1.0" encoding="utf-8"?>
 <w:footnotes xmlns:wpc="http://schemas.microsoft.com/office/word/2010/wordprocessingCanvas" xmlns:cx="http://schemas.microsoft.com/office/drawing/2014/chartex" xmlns:cx1="http://schemas.microsoft.com/office/drawing/2015/9/8/chartex" xmlns:cx2="http://schemas.microsoft.com/office/drawing/2015/10/21/chartex" xmlns:cx3="http://schemas.microsoft.com/office/drawing/2016/5/9/chartex" xmlns:cx4="http://schemas.microsoft.com/office/drawing/2016/5/10/chartex" xmlns:cx5="http://schemas.microsoft.com/office/drawing/2016/5/11/chartex" xmlns:cx6="http://schemas.microsoft.com/office/drawing/2016/5/12/chartex" xmlns:cx7="http://schemas.microsoft.com/office/drawing/2016/5/13/chartex" xmlns:cx8="http://schemas.microsoft.com/office/drawing/2016/5/14/chartex" xmlns:mc="http://schemas.openxmlformats.org/markup-compatibility/2006" xmlns:aink="http://schemas.microsoft.com/office/drawing/2016/ink" xmlns:am3d="http://schemas.microsoft.com/office/drawing/2017/model3d" xmlns:o="urn:schemas-microsoft-com:office:office" xmlns:oel="http://schemas.microsoft.com/office/2019/extlst" xmlns:r="http://schemas.openxmlformats.org/officeDocument/2006/relationships" xmlns:m="http://schemas.openxmlformats.org/officeDocument/2006/math" xmlns:v="urn:schemas-microsoft-com:vml" xmlns:wp14="http://schemas.microsoft.com/office/word/2010/wordprocessingDrawing" xmlns:wp="http://schemas.openxmlformats.org/drawingml/2006/wordprocessingDrawing" xmlns:w10="urn:schemas-microsoft-com:office:word" xmlns:w="http://schemas.openxmlformats.org/wordprocessingml/2006/main" xmlns:w14="http://schemas.microsoft.com/office/word/2010/wordml" xmlns:w15="http://schemas.microsoft.com/office/word/2012/wordml" xmlns:w16cex="http://schemas.microsoft.com/office/word/2018/wordml/cex" xmlns:w16cid="http://schemas.microsoft.com/office/word/2016/wordml/cid" xmlns:w16="http://schemas.microsoft.com/office/word/2018/wordml" xmlns:w16sdtdh="http://schemas.microsoft.com/office/word/2020/wordml/sdtdatahash" xmlns:w16se="http://schemas.microsoft.com/office/word/2015/wordml/symex" xmlns:wpg="http://schemas.microsoft.com/office/word/2010/wordprocessingGroup" xmlns:wpi="http://schemas.microsoft.com/office/word/2010/wordprocessingInk" xmlns:wne="http://schemas.microsoft.com/office/word/2006/wordml" xmlns:wps="http://schemas.microsoft.com/office/word/2010/wordprocessingShape" mc:Ignorable="w14 w15 w16se w16cid w16 w16cex w16sdtdh wp14">
   <w:footnote w:type="separator" w:id="-1">
@@ -25363,6 +25326,36 @@
 </file>
 
 <file path=word/header1.xml><?xml version="1.0" encoding="utf-8"?>
+<w:hdr xmlns:wpc="http://schemas.microsoft.com/office/word/2010/wordprocessingCanvas" xmlns:cx="http://schemas.microsoft.com/office/drawing/2014/chartex" xmlns:cx1="http://schemas.microsoft.com/office/drawing/2015/9/8/chartex" xmlns:cx2="http://schemas.microsoft.com/office/drawing/2015/10/21/chartex" xmlns:cx3="http://schemas.microsoft.com/office/drawing/2016/5/9/chartex" xmlns:cx4="http://schemas.microsoft.com/office/drawing/2016/5/10/chartex" xmlns:cx5="http://schemas.microsoft.com/office/drawing/2016/5/11/chartex" xmlns:cx6="http://schemas.microsoft.com/office/drawing/2016/5/12/chartex" xmlns:cx7="http://schemas.microsoft.com/office/drawing/2016/5/13/chartex" xmlns:cx8="http://schemas.microsoft.com/office/drawing/2016/5/14/chartex" xmlns:mc="http://schemas.openxmlformats.org/markup-compatibility/2006" xmlns:aink="http://schemas.microsoft.com/office/drawing/2016/ink" xmlns:am3d="http://schemas.microsoft.com/office/drawing/2017/model3d" xmlns:o="urn:schemas-microsoft-com:office:office" xmlns:oel="http://schemas.microsoft.com/office/2019/extlst" xmlns:r="http://schemas.openxmlformats.org/officeDocument/2006/relationships" xmlns:m="http://schemas.openxmlformats.org/officeDocument/2006/math" xmlns:v="urn:schemas-microsoft-com:vml" xmlns:wp14="http://schemas.microsoft.com/office/word/2010/wordprocessingDrawing" xmlns:wp="http://schemas.openxmlformats.org/drawingml/2006/wordprocessingDrawing" xmlns:w10="urn:schemas-microsoft-com:office:word" xmlns:w="http://schemas.openxmlformats.org/wordprocessingml/2006/main" xmlns:w14="http://schemas.microsoft.com/office/word/2010/wordml" xmlns:w15="http://schemas.microsoft.com/office/word/2012/wordml" xmlns:w16cex="http://schemas.microsoft.com/office/word/2018/wordml/cex" xmlns:w16cid="http://schemas.microsoft.com/office/word/2016/wordml/cid" xmlns:w16="http://schemas.microsoft.com/office/word/2018/wordml" xmlns:w16sdtdh="http://schemas.microsoft.com/office/word/2020/wordml/sdtdatahash" xmlns:w16se="http://schemas.microsoft.com/office/word/2015/wordml/symex" xmlns:wpg="http://schemas.microsoft.com/office/word/2010/wordprocessingGroup" xmlns:wpi="http://schemas.microsoft.com/office/word/2010/wordprocessingInk" xmlns:wne="http://schemas.microsoft.com/office/word/2006/wordml" xmlns:wps="http://schemas.microsoft.com/office/word/2010/wordprocessingShape" mc:Ignorable="w14 w15 w16se w16cid w16 w16cex w16sdtdh wp14">
+  <w:p>
+    <w:pPr>
+      <w:pStyle w:val="Header"/>
+    </w:pPr>
+  </w:p>
+</w:hdr>
+</file>
+
+<file path=word/header2.xml><?xml version="1.0" encoding="utf-8"?>
+<w:hdr xmlns:wpc="http://schemas.microsoft.com/office/word/2010/wordprocessingCanvas" xmlns:cx="http://schemas.microsoft.com/office/drawing/2014/chartex" xmlns:cx1="http://schemas.microsoft.com/office/drawing/2015/9/8/chartex" xmlns:cx2="http://schemas.microsoft.com/office/drawing/2015/10/21/chartex" xmlns:cx3="http://schemas.microsoft.com/office/drawing/2016/5/9/chartex" xmlns:cx4="http://schemas.microsoft.com/office/drawing/2016/5/10/chartex" xmlns:cx5="http://schemas.microsoft.com/office/drawing/2016/5/11/chartex" xmlns:cx6="http://schemas.microsoft.com/office/drawing/2016/5/12/chartex" xmlns:cx7="http://schemas.microsoft.com/office/drawing/2016/5/13/chartex" xmlns:cx8="http://schemas.microsoft.com/office/drawing/2016/5/14/chartex" xmlns:mc="http://schemas.openxmlformats.org/markup-compatibility/2006" xmlns:aink="http://schemas.microsoft.com/office/drawing/2016/ink" xmlns:am3d="http://schemas.microsoft.com/office/drawing/2017/model3d" xmlns:o="urn:schemas-microsoft-com:office:office" xmlns:oel="http://schemas.microsoft.com/office/2019/extlst" xmlns:r="http://schemas.openxmlformats.org/officeDocument/2006/relationships" xmlns:m="http://schemas.openxmlformats.org/officeDocument/2006/math" xmlns:v="urn:schemas-microsoft-com:vml" xmlns:wp14="http://schemas.microsoft.com/office/word/2010/wordprocessingDrawing" xmlns:wp="http://schemas.openxmlformats.org/drawingml/2006/wordprocessingDrawing" xmlns:w10="urn:schemas-microsoft-com:office:word" xmlns:w="http://schemas.openxmlformats.org/wordprocessingml/2006/main" xmlns:w14="http://schemas.microsoft.com/office/word/2010/wordml" xmlns:w15="http://schemas.microsoft.com/office/word/2012/wordml" xmlns:w16cex="http://schemas.microsoft.com/office/word/2018/wordml/cex" xmlns:w16cid="http://schemas.microsoft.com/office/word/2016/wordml/cid" xmlns:w16="http://schemas.microsoft.com/office/word/2018/wordml" xmlns:w16sdtdh="http://schemas.microsoft.com/office/word/2020/wordml/sdtdatahash" xmlns:w16se="http://schemas.microsoft.com/office/word/2015/wordml/symex" xmlns:wpg="http://schemas.microsoft.com/office/word/2010/wordprocessingGroup" xmlns:wpi="http://schemas.microsoft.com/office/word/2010/wordprocessingInk" xmlns:wne="http://schemas.microsoft.com/office/word/2006/wordml" xmlns:wps="http://schemas.microsoft.com/office/word/2010/wordprocessingShape" mc:Ignorable="w14 w15 w16se w16cid w16 w16cex w16sdtdh wp14">
+  <w:p>
+    <w:pPr>
+      <w:pStyle w:val="Header"/>
+    </w:pPr>
+  </w:p>
+</w:hdr>
+</file>
+
+<file path=word/header3.xml><?xml version="1.0" encoding="utf-8"?>
+<w:hdr xmlns:wpc="http://schemas.microsoft.com/office/word/2010/wordprocessingCanvas" xmlns:cx="http://schemas.microsoft.com/office/drawing/2014/chartex" xmlns:cx1="http://schemas.microsoft.com/office/drawing/2015/9/8/chartex" xmlns:cx2="http://schemas.microsoft.com/office/drawing/2015/10/21/chartex" xmlns:cx3="http://schemas.microsoft.com/office/drawing/2016/5/9/chartex" xmlns:cx4="http://schemas.microsoft.com/office/drawing/2016/5/10/chartex" xmlns:cx5="http://schemas.microsoft.com/office/drawing/2016/5/11/chartex" xmlns:cx6="http://schemas.microsoft.com/office/drawing/2016/5/12/chartex" xmlns:cx7="http://schemas.microsoft.com/office/drawing/2016/5/13/chartex" xmlns:cx8="http://schemas.microsoft.com/office/drawing/2016/5/14/chartex" xmlns:mc="http://schemas.openxmlformats.org/markup-compatibility/2006" xmlns:aink="http://schemas.microsoft.com/office/drawing/2016/ink" xmlns:am3d="http://schemas.microsoft.com/office/drawing/2017/model3d" xmlns:o="urn:schemas-microsoft-com:office:office" xmlns:oel="http://schemas.microsoft.com/office/2019/extlst" xmlns:r="http://schemas.openxmlformats.org/officeDocument/2006/relationships" xmlns:m="http://schemas.openxmlformats.org/officeDocument/2006/math" xmlns:v="urn:schemas-microsoft-com:vml" xmlns:wp14="http://schemas.microsoft.com/office/word/2010/wordprocessingDrawing" xmlns:wp="http://schemas.openxmlformats.org/drawingml/2006/wordprocessingDrawing" xmlns:w10="urn:schemas-microsoft-com:office:word" xmlns:w="http://schemas.openxmlformats.org/wordprocessingml/2006/main" xmlns:w14="http://schemas.microsoft.com/office/word/2010/wordml" xmlns:w15="http://schemas.microsoft.com/office/word/2012/wordml" xmlns:w16cex="http://schemas.microsoft.com/office/word/2018/wordml/cex" xmlns:w16cid="http://schemas.microsoft.com/office/word/2016/wordml/cid" xmlns:w16="http://schemas.microsoft.com/office/word/2018/wordml" xmlns:w16sdtdh="http://schemas.microsoft.com/office/word/2020/wordml/sdtdatahash" xmlns:w16se="http://schemas.microsoft.com/office/word/2015/wordml/symex" xmlns:wpg="http://schemas.microsoft.com/office/word/2010/wordprocessingGroup" xmlns:wpi="http://schemas.microsoft.com/office/word/2010/wordprocessingInk" xmlns:wne="http://schemas.microsoft.com/office/word/2006/wordml" xmlns:wps="http://schemas.microsoft.com/office/word/2010/wordprocessingShape" mc:Ignorable="w14 w15 w16se w16cid w16 w16cex w16sdtdh wp14">
+  <w:p>
+    <w:pPr>
+      <w:pStyle w:val="Header"/>
+    </w:pPr>
+  </w:p>
+</w:hdr>
+</file>
+
+<file path=word/header4.xml><?xml version="1.0" encoding="utf-8"?>
 <w:hdr xmlns:wpc="http://schemas.microsoft.com/office/word/2010/wordprocessingCanvas" xmlns:cx="http://schemas.microsoft.com/office/drawing/2014/chartex" xmlns:cx1="http://schemas.microsoft.com/office/drawing/2015/9/8/chartex" xmlns:cx2="http://schemas.microsoft.com/office/drawing/2015/10/21/chartex" xmlns:cx3="http://schemas.microsoft.com/office/drawing/2016/5/9/chartex" xmlns:cx4="http://schemas.microsoft.com/office/drawing/2016/5/10/chartex" xmlns:cx5="http://schemas.microsoft.com/office/drawing/2016/5/11/chartex" xmlns:cx6="http://schemas.microsoft.com/office/drawing/2016/5/12/chartex" xmlns:cx7="http://schemas.microsoft.com/office/drawing/2016/5/13/chartex" xmlns:cx8="http://schemas.microsoft.com/office/drawing/2016/5/14/chartex" xmlns:mc="http://schemas.openxmlformats.org/markup-compatibility/2006" xmlns:aink="http://schemas.microsoft.com/office/drawing/2016/ink" xmlns:am3d="http://schemas.microsoft.com/office/drawing/2017/model3d" xmlns:o="urn:schemas-microsoft-com:office:office" xmlns:oel="http://schemas.microsoft.com/office/2019/extlst" xmlns:r="http://schemas.openxmlformats.org/officeDocument/2006/relationships" xmlns:m="http://schemas.openxmlformats.org/officeDocument/2006/math" xmlns:v="urn:schemas-microsoft-com:vml" xmlns:wp14="http://schemas.microsoft.com/office/word/2010/wordprocessingDrawing" xmlns:wp="http://schemas.openxmlformats.org/drawingml/2006/wordprocessingDrawing" xmlns:w10="urn:schemas-microsoft-com:office:word" xmlns:w="http://schemas.openxmlformats.org/wordprocessingml/2006/main" xmlns:w14="http://schemas.microsoft.com/office/word/2010/wordml" xmlns:w15="http://schemas.microsoft.com/office/word/2012/wordml" xmlns:w16cex="http://schemas.microsoft.com/office/word/2018/wordml/cex" xmlns:w16cid="http://schemas.microsoft.com/office/word/2016/wordml/cid" xmlns:w16="http://schemas.microsoft.com/office/word/2018/wordml" xmlns:w16sdtdh="http://schemas.microsoft.com/office/word/2020/wordml/sdtdatahash" xmlns:w16se="http://schemas.microsoft.com/office/word/2015/wordml/symex" xmlns:wpg="http://schemas.microsoft.com/office/word/2010/wordprocessingGroup" xmlns:wpi="http://schemas.microsoft.com/office/word/2010/wordprocessingInk" xmlns:wne="http://schemas.microsoft.com/office/word/2006/wordml" xmlns:wps="http://schemas.microsoft.com/office/word/2010/wordprocessingShape" mc:Ignorable="w14 w15 w16se w16cid w16 w16cex w16sdtdh wp14">
   <w:p/>
 </w:hdr>
@@ -32372,7 +32365,6 @@
     <w:name w:val="Normal (Web)"/>
     <w:basedOn w:val="Normal"/>
     <w:uiPriority w:val="99"/>
-    <w:semiHidden/>
     <w:unhideWhenUsed/>
     <w:rsid w:val="00257EDE"/>
     <w:pPr>

</xml_diff>